<commit_message>
SMAR-507: Added HelloWorld prerequisites (OS version and dev environment)
</commit_message>
<xml_diff>
--- a/docs/1. FR22 Hello World.docx
+++ b/docs/1. FR22 Hello World.docx
@@ -54,7 +54,7 @@
           <w:r>
             <w:fldChar w:fldCharType="separate"/>
           </w:r>
-          <w:hyperlink w:anchor="_Toc101345957" w:history="1">
+          <w:hyperlink w:anchor="_Toc101429056" w:history="1">
             <w:r>
               <w:rPr>
                 <w:rStyle w:val="Hyperlink"/>
@@ -81,7 +81,77 @@
                 <w:noProof/>
                 <w:webHidden/>
               </w:rPr>
-              <w:instrText xml:space="preserve"> PAGEREF _Toc101345957 \h </w:instrText>
+              <w:instrText xml:space="preserve"> PAGEREF _Toc101429056 \h </w:instrText>
+            </w:r>
+            <w:r>
+              <w:rPr>
+                <w:noProof/>
+                <w:webHidden/>
+              </w:rPr>
+            </w:r>
+            <w:r>
+              <w:rPr>
+                <w:noProof/>
+                <w:webHidden/>
+              </w:rPr>
+              <w:fldChar w:fldCharType="separate"/>
+            </w:r>
+            <w:r>
+              <w:rPr>
+                <w:noProof/>
+                <w:webHidden/>
+              </w:rPr>
+              <w:t>2</w:t>
+            </w:r>
+            <w:r>
+              <w:rPr>
+                <w:noProof/>
+                <w:webHidden/>
+              </w:rPr>
+              <w:fldChar w:fldCharType="end"/>
+            </w:r>
+          </w:hyperlink>
+        </w:p>
+        <w:p>
+          <w:pPr>
+            <w:pStyle w:val="TOC2"/>
+            <w:rPr>
+              <w:rFonts w:asciiTheme="minorHAnsi" w:eastAsiaTheme="minorEastAsia" w:hAnsiTheme="minorHAnsi" w:cstheme="minorBidi"/>
+              <w:caps w:val="0"/>
+              <w:noProof/>
+              <w:sz w:val="22"/>
+              <w:lang w:val="en-FI" w:eastAsia="en-FI"/>
+            </w:rPr>
+          </w:pPr>
+          <w:hyperlink w:anchor="_Toc101429057" w:history="1">
+            <w:r>
+              <w:rPr>
+                <w:rStyle w:val="Hyperlink"/>
+                <w:noProof/>
+                <w:lang w:val="en-FI"/>
+              </w:rPr>
+              <w:t>Pre</w:t>
+            </w:r>
+            <w:r>
+              <w:rPr>
+                <w:noProof/>
+                <w:webHidden/>
+              </w:rPr>
+              <w:tab/>
+            </w:r>
+            <w:r>
+              <w:rPr>
+                <w:noProof/>
+                <w:webHidden/>
+              </w:rPr>
+              <w:fldChar w:fldCharType="begin"/>
+            </w:r>
+            <w:r>
+              <w:rPr>
+                <w:noProof/>
+                <w:webHidden/>
+              </w:rPr>
+              <w:instrText xml:space="preserve"> PAGEREF _Toc101429057 \h </w:instrText>
             </w:r>
             <w:r>
               <w:rPr>
@@ -123,7 +193,7 @@
               <w:lang w:val="en-FI" w:eastAsia="en-FI"/>
             </w:rPr>
           </w:pPr>
-          <w:hyperlink w:anchor="_Toc101345958" w:history="1">
+          <w:hyperlink w:anchor="_Toc101429058" w:history="1">
             <w:r>
               <w:rPr>
                 <w:rStyle w:val="Hyperlink"/>
@@ -150,7 +220,7 @@
                 <w:noProof/>
                 <w:webHidden/>
               </w:rPr>
-              <w:instrText xml:space="preserve"> PAGEREF _Toc101345958 \h </w:instrText>
+              <w:instrText xml:space="preserve"> PAGEREF _Toc101429058 \h </w:instrText>
             </w:r>
             <w:r>
               <w:rPr>
@@ -192,7 +262,7 @@
               <w:lang w:val="en-FI" w:eastAsia="en-FI"/>
             </w:rPr>
           </w:pPr>
-          <w:hyperlink w:anchor="_Toc101345959" w:history="1">
+          <w:hyperlink w:anchor="_Toc101429059" w:history="1">
             <w:r>
               <w:rPr>
                 <w:rStyle w:val="Hyperlink"/>
@@ -220,7 +290,7 @@
                 <w:noProof/>
                 <w:webHidden/>
               </w:rPr>
-              <w:instrText xml:space="preserve"> PAGEREF _Toc101345959 \h </w:instrText>
+              <w:instrText xml:space="preserve"> PAGEREF _Toc101429059 \h </w:instrText>
             </w:r>
             <w:r>
               <w:rPr>
@@ -262,7 +332,7 @@
               <w:lang w:val="en-FI" w:eastAsia="en-FI"/>
             </w:rPr>
           </w:pPr>
-          <w:hyperlink w:anchor="_Toc101345960" w:history="1">
+          <w:hyperlink w:anchor="_Toc101429060" w:history="1">
             <w:r>
               <w:rPr>
                 <w:rStyle w:val="Hyperlink"/>
@@ -290,7 +360,7 @@
                 <w:noProof/>
                 <w:webHidden/>
               </w:rPr>
-              <w:instrText xml:space="preserve"> PAGEREF _Toc101345960 \h </w:instrText>
+              <w:instrText xml:space="preserve"> PAGEREF _Toc101429060 \h </w:instrText>
             </w:r>
             <w:r>
               <w:rPr>
@@ -332,7 +402,7 @@
               <w:lang w:val="en-FI" w:eastAsia="en-FI"/>
             </w:rPr>
           </w:pPr>
-          <w:hyperlink w:anchor="_Toc101345961" w:history="1">
+          <w:hyperlink w:anchor="_Toc101429061" w:history="1">
             <w:r>
               <w:rPr>
                 <w:rStyle w:val="Hyperlink"/>
@@ -360,7 +430,7 @@
                 <w:noProof/>
                 <w:webHidden/>
               </w:rPr>
-              <w:instrText xml:space="preserve"> PAGEREF _Toc101345961 \h </w:instrText>
+              <w:instrText xml:space="preserve"> PAGEREF _Toc101429061 \h </w:instrText>
             </w:r>
             <w:r>
               <w:rPr>
@@ -402,7 +472,7 @@
               <w:lang w:val="en-FI" w:eastAsia="en-FI"/>
             </w:rPr>
           </w:pPr>
-          <w:hyperlink w:anchor="_Toc101345962" w:history="1">
+          <w:hyperlink w:anchor="_Toc101429062" w:history="1">
             <w:r>
               <w:rPr>
                 <w:rStyle w:val="Hyperlink"/>
@@ -430,7 +500,7 @@
                 <w:noProof/>
                 <w:webHidden/>
               </w:rPr>
-              <w:instrText xml:space="preserve"> PAGEREF _Toc101345962 \h </w:instrText>
+              <w:instrText xml:space="preserve"> PAGEREF _Toc101429062 \h </w:instrText>
             </w:r>
             <w:r>
               <w:rPr>
@@ -487,7 +557,7 @@
       <w:pPr>
         <w:pStyle w:val="Heading1"/>
       </w:pPr>
-      <w:bookmarkStart w:id="1" w:name="_Toc101345957"/>
+      <w:bookmarkStart w:id="1" w:name="_Toc101429056"/>
       <w:r>
         <w:lastRenderedPageBreak/>
         <w:t>Introduction</w:t>
@@ -542,9 +612,239 @@
     </w:p>
     <w:p>
       <w:pPr>
+        <w:pStyle w:val="Heading2"/>
+        <w:rPr>
+          <w:lang w:val="en-FI"/>
+        </w:rPr>
+      </w:pPr>
+      <w:r>
+        <w:rPr>
+          <w:lang w:val="en-FI"/>
+        </w:rPr>
+        <w:t>P</w:t>
+      </w:r>
+      <w:r>
+        <w:rPr>
+          <w:lang w:val="en-FI"/>
+        </w:rPr>
+        <w:t>rerequisite</w:t>
+      </w:r>
+      <w:r>
+        <w:rPr>
+          <w:lang w:val="en-FI"/>
+        </w:rPr>
+        <w:t>s</w:t>
+      </w:r>
+    </w:p>
+    <w:p>
+      <w:pPr>
+        <w:pStyle w:val="ParagraphNID"/>
+        <w:numPr>
+          <w:ilvl w:val="0"/>
+          <w:numId w:val="30"/>
+        </w:numPr>
+        <w:rPr>
+          <w:lang w:val="en-FI"/>
+        </w:rPr>
+      </w:pPr>
+      <w:r>
+        <w:rPr>
+          <w:lang w:val="en-FI"/>
+        </w:rPr>
+        <w:t xml:space="preserve">FR22 device with </w:t>
+      </w:r>
+      <w:r>
+        <w:rPr>
+          <w:lang w:val="en-FI"/>
+        </w:rPr>
+        <w:t>OS</w:t>
+      </w:r>
+      <w:r>
+        <w:rPr>
+          <w:lang w:val="en-FI"/>
+        </w:rPr>
+        <w:t xml:space="preserve"> version 0.8.0</w:t>
+      </w:r>
+      <w:r>
+        <w:rPr>
+          <w:lang w:val="en-FI"/>
+        </w:rPr>
+        <w:t xml:space="preserve"> or later</w:t>
+      </w:r>
+    </w:p>
+    <w:p>
+      <w:pPr>
+        <w:pStyle w:val="ParagraphNID"/>
+        <w:numPr>
+          <w:ilvl w:val="0"/>
+          <w:numId w:val="30"/>
+        </w:numPr>
+        <w:jc w:val="left"/>
+        <w:rPr>
+          <w:lang w:val="en-FI"/>
+        </w:rPr>
+      </w:pPr>
+      <w:r>
+        <w:rPr>
+          <w:lang w:val="en-FI"/>
+        </w:rPr>
+        <w:t xml:space="preserve">fr_appsigntool </w:t>
+      </w:r>
+      <w:r>
+        <w:rPr>
+          <w:lang w:val="en-FI"/>
+        </w:rPr>
+        <w:t xml:space="preserve">files from </w:t>
+      </w:r>
+      <w:r>
+        <w:rPr>
+          <w:lang w:val="en-FI"/>
+        </w:rPr>
+        <w:t>fr</w:t>
+      </w:r>
+      <w:r>
+        <w:rPr>
+          <w:lang w:val="en-FI"/>
+        </w:rPr>
+        <w:t>22</w:t>
+      </w:r>
+      <w:r>
+        <w:rPr>
+          <w:lang w:val="en-FI"/>
+        </w:rPr>
+        <w:t xml:space="preserve">_appsigntool </w:t>
+      </w:r>
+      <w:r>
+        <w:rPr>
+          <w:lang w:val="en-FI"/>
+        </w:rPr>
+        <w:t>directory in</w:t>
+      </w:r>
+      <w:r>
+        <w:rPr>
+          <w:lang w:val="en-FI"/>
+        </w:rPr>
+        <w:t xml:space="preserve"> </w:t>
+      </w:r>
+      <w:hyperlink r:id="rId12" w:history="1">
+        <w:r>
+          <w:rPr>
+            <w:rStyle w:val="Hyperlink"/>
+            <w:lang w:val="en-FI"/>
+          </w:rPr>
+          <w:t>https://github.com/NordicID/fr22_samples/</w:t>
+        </w:r>
+      </w:hyperlink>
+      <w:r>
+        <w:rPr>
+          <w:lang w:val="en-FI"/>
+        </w:rPr>
+        <w:t xml:space="preserve"> (requires .NET Core 3.1)</w:t>
+      </w:r>
+    </w:p>
+    <w:p>
+      <w:pPr>
+        <w:pStyle w:val="ParagraphNID"/>
+        <w:numPr>
+          <w:ilvl w:val="0"/>
+          <w:numId w:val="30"/>
+        </w:numPr>
+        <w:jc w:val="left"/>
+        <w:rPr>
+          <w:lang w:val="en-FI"/>
+        </w:rPr>
+      </w:pPr>
+      <w:r>
+        <w:rPr>
+          <w:lang w:val="en-FI"/>
+        </w:rPr>
+        <w:t>Visual Studio 2019/2022</w:t>
+      </w:r>
+      <w:r>
+        <w:rPr>
+          <w:lang w:val="en-FI"/>
+        </w:rPr>
+        <w:t xml:space="preserve"> </w:t>
+      </w:r>
+      <w:r>
+        <w:rPr>
+          <w:lang w:val="en-FI"/>
+        </w:rPr>
+        <w:t xml:space="preserve">with C# support </w:t>
+      </w:r>
+      <w:r>
+        <w:rPr>
+          <w:lang w:val="en-FI"/>
+        </w:rPr>
+        <w:t>installed</w:t>
+      </w:r>
+    </w:p>
+    <w:p>
+      <w:pPr>
+        <w:pStyle w:val="ParagraphNID"/>
+        <w:numPr>
+          <w:ilvl w:val="1"/>
+          <w:numId w:val="30"/>
+        </w:numPr>
+        <w:jc w:val="left"/>
+        <w:rPr>
+          <w:lang w:val="en-FI"/>
+        </w:rPr>
+      </w:pPr>
+      <w:r>
+        <w:rPr>
+          <w:lang w:val="en-FI"/>
+        </w:rPr>
+        <w:t xml:space="preserve">It’s </w:t>
+      </w:r>
+      <w:r>
+        <w:rPr>
+          <w:lang w:val="en-FI"/>
+        </w:rPr>
+        <w:t xml:space="preserve">possible to use </w:t>
+      </w:r>
+      <w:r>
+        <w:rPr>
+          <w:lang w:val="en-FI"/>
+        </w:rPr>
+        <w:t xml:space="preserve">VS </w:t>
+      </w:r>
+      <w:r>
+        <w:rPr>
+          <w:lang w:val="en-FI"/>
+        </w:rPr>
+        <w:t xml:space="preserve">Code or the dotnet tool, </w:t>
+      </w:r>
+      <w:r>
+        <w:rPr>
+          <w:lang w:val="en-FI"/>
+        </w:rPr>
+        <w:t xml:space="preserve">but </w:t>
+      </w:r>
+      <w:r>
+        <w:rPr>
+          <w:lang w:val="en-FI"/>
+        </w:rPr>
+        <w:t xml:space="preserve">this guide </w:t>
+      </w:r>
+      <w:r>
+        <w:rPr>
+          <w:lang w:val="en-FI"/>
+        </w:rPr>
+        <w:t>assumes Visual Studio</w:t>
+      </w:r>
+      <w:r>
+        <w:rPr>
+          <w:lang w:val="en-FI"/>
+        </w:rPr>
+        <w:t xml:space="preserve"> is used.</w:t>
+      </w:r>
+    </w:p>
+    <w:p>
+      <w:pPr>
         <w:pStyle w:val="Heading1"/>
       </w:pPr>
-      <w:bookmarkStart w:id="2" w:name="_Toc101345958"/>
+      <w:bookmarkStart w:id="2" w:name="_Toc101429058"/>
       <w:r>
         <w:t>Create</w:t>
       </w:r>
@@ -692,7 +992,7 @@
                     <pic:cNvPicPr/>
                   </pic:nvPicPr>
                   <pic:blipFill>
-                    <a:blip r:embed="rId12"/>
+                    <a:blip r:embed="rId13"/>
                     <a:stretch>
                       <a:fillRect/>
                     </a:stretch>
@@ -847,7 +1147,7 @@
                     <pic:cNvPicPr/>
                   </pic:nvPicPr>
                   <pic:blipFill>
-                    <a:blip r:embed="rId13"/>
+                    <a:blip r:embed="rId14"/>
                     <a:stretch>
                       <a:fillRect/>
                     </a:stretch>
@@ -910,35 +1210,7 @@
         <w:rPr>
           <w:lang w:val="en-FI"/>
         </w:rPr>
-        <w:t xml:space="preserve">it’s also possible to use older .NET Framework versions; for available versions see the FR22’s built-in App </w:t>
-      </w:r>
-      <w:proofErr w:type="spellStart"/>
-      <w:r>
-        <w:rPr>
-          <w:lang w:val="en-FI"/>
-        </w:rPr>
-        <w:t>Center</w:t>
-      </w:r>
-      <w:proofErr w:type="spellEnd"/>
-      <w:r>
-        <w:rPr>
-          <w:lang w:val="en-FI"/>
-        </w:rPr>
-        <w:t xml:space="preserve"> in the </w:t>
-      </w:r>
-      <w:proofErr w:type="spellStart"/>
-      <w:r>
-        <w:rPr>
-          <w:lang w:val="en-FI"/>
-        </w:rPr>
-        <w:t>WebUI</w:t>
-      </w:r>
-      <w:proofErr w:type="spellEnd"/>
-      <w:r>
-        <w:rPr>
-          <w:lang w:val="en-FI"/>
-        </w:rPr>
-        <w:t xml:space="preserve"> by navigating to </w:t>
+        <w:t xml:space="preserve">it’s also possible to use older .NET Framework versions; for available versions see the FR22’s built-in App Center in the WebUI by navigating to </w:t>
       </w:r>
       <w:r>
         <w:rPr>
@@ -946,30 +1218,20 @@
           <w:iCs/>
           <w:lang w:val="en-FI"/>
         </w:rPr>
-        <w:t xml:space="preserve">Software-&gt;App </w:t>
-      </w:r>
-      <w:proofErr w:type="spellStart"/>
+        <w:t>Software-&gt;App Center</w:t>
+      </w:r>
+      <w:r>
+        <w:rPr>
+          <w:lang w:val="en-FI"/>
+        </w:rPr>
+        <w:t xml:space="preserve"> and search for </w:t>
+      </w:r>
       <w:r>
         <w:rPr>
           <w:i/>
           <w:iCs/>
           <w:lang w:val="en-FI"/>
         </w:rPr>
-        <w:t>Center</w:t>
-      </w:r>
-      <w:proofErr w:type="spellEnd"/>
-      <w:r>
-        <w:rPr>
-          <w:lang w:val="en-FI"/>
-        </w:rPr>
-        <w:t xml:space="preserve"> and search for </w:t>
-      </w:r>
-      <w:r>
-        <w:rPr>
-          <w:i/>
-          <w:iCs/>
-          <w:lang w:val="en-FI"/>
-        </w:rPr>
         <w:t>“mono”</w:t>
       </w:r>
       <w:r>
@@ -982,21 +1244,7 @@
         <w:rPr>
           <w:lang w:val="en-FI"/>
         </w:rPr>
-        <w:t xml:space="preserve">use the App </w:t>
-      </w:r>
-      <w:proofErr w:type="spellStart"/>
-      <w:r>
-        <w:rPr>
-          <w:lang w:val="en-FI"/>
-        </w:rPr>
-        <w:t>Center</w:t>
-      </w:r>
-      <w:proofErr w:type="spellEnd"/>
-      <w:r>
-        <w:rPr>
-          <w:lang w:val="en-FI"/>
-        </w:rPr>
-        <w:t>;</w:t>
+        <w:t>use the App Center;</w:t>
       </w:r>
       <w:r>
         <w:rPr>
@@ -1024,7 +1272,7 @@
           <w:lang w:val="en-FI"/>
         </w:rPr>
       </w:pPr>
-      <w:bookmarkStart w:id="3" w:name="_Toc101345959"/>
+      <w:bookmarkStart w:id="3" w:name="_Toc101429059"/>
       <w:r>
         <w:rPr>
           <w:lang w:val="en-FI"/>
@@ -1219,7 +1467,7 @@
           <w:lang w:val="en-FI"/>
         </w:rPr>
       </w:pPr>
-      <w:bookmarkStart w:id="4" w:name="_Toc101345960"/>
+      <w:bookmarkStart w:id="4" w:name="_Toc101429060"/>
       <w:r>
         <w:rPr>
           <w:lang w:val="en-FI"/>
@@ -1263,21 +1511,7 @@
         <w:rPr>
           <w:lang w:val="en-FI"/>
         </w:rPr>
-        <w:t xml:space="preserve"> The </w:t>
-      </w:r>
-      <w:proofErr w:type="gramStart"/>
-      <w:r>
-        <w:rPr>
-          <w:lang w:val="en-FI"/>
-        </w:rPr>
-        <w:t>simples</w:t>
-      </w:r>
-      <w:proofErr w:type="gramEnd"/>
-      <w:r>
-        <w:rPr>
-          <w:lang w:val="en-FI"/>
-        </w:rPr>
-        <w:t xml:space="preserve"> possible format is the executable file and a manifest file describing the application.</w:t>
+        <w:t xml:space="preserve"> The simples possible format is the executable file and a manifest file describing the application.</w:t>
       </w:r>
     </w:p>
     <w:p>
@@ -1292,19 +1526,11 @@
         </w:rPr>
         <w:t>To c</w:t>
       </w:r>
-      <w:proofErr w:type="spellStart"/>
-      <w:r>
-        <w:rPr>
-          <w:lang w:val="en-FI"/>
-        </w:rPr>
-        <w:t>reate</w:t>
-      </w:r>
-      <w:proofErr w:type="spellEnd"/>
-      <w:r>
-        <w:rPr>
-          <w:lang w:val="en-FI"/>
-        </w:rPr>
-        <w:t xml:space="preserve"> </w:t>
+      <w:r>
+        <w:rPr>
+          <w:lang w:val="en-FI"/>
+        </w:rPr>
+        <w:t xml:space="preserve">reate </w:t>
       </w:r>
       <w:r>
         <w:rPr>
@@ -1354,7 +1580,6 @@
         </w:rPr>
         <w:t xml:space="preserve">the </w:t>
       </w:r>
-      <w:proofErr w:type="spellStart"/>
       <w:r>
         <w:rPr>
           <w:lang w:val="en-FI"/>
@@ -1367,7 +1592,6 @@
         </w:rPr>
         <w:t>s</w:t>
       </w:r>
-      <w:proofErr w:type="spellEnd"/>
       <w:r>
         <w:rPr>
           <w:lang w:val="en-FI"/>
@@ -1398,14 +1622,12 @@
         </w:rPr>
         <w:t>From the C# build output, c</w:t>
       </w:r>
-      <w:proofErr w:type="spellStart"/>
       <w:r>
         <w:rPr>
           <w:lang w:val="en-FI"/>
         </w:rPr>
         <w:t>opy</w:t>
       </w:r>
-      <w:proofErr w:type="spellEnd"/>
       <w:r>
         <w:rPr>
           <w:lang w:val="en-FI"/>
@@ -1496,14 +1718,12 @@
         </w:rPr>
         <w:t xml:space="preserve">the </w:t>
       </w:r>
-      <w:proofErr w:type="spellStart"/>
       <w:r>
         <w:rPr>
           <w:lang w:val="en-FI"/>
         </w:rPr>
         <w:t>ZipContent</w:t>
       </w:r>
-      <w:proofErr w:type="spellEnd"/>
       <w:r>
         <w:rPr>
           <w:lang w:val="en-FI"/>
@@ -1538,21 +1758,7 @@
         <w:rPr>
           <w:lang w:val="en-FI"/>
         </w:rPr>
-        <w:t xml:space="preserve">The </w:t>
-      </w:r>
-      <w:proofErr w:type="spellStart"/>
-      <w:r>
-        <w:rPr>
-          <w:lang w:val="en-FI"/>
-        </w:rPr>
-        <w:t>pdb</w:t>
-      </w:r>
-      <w:proofErr w:type="spellEnd"/>
-      <w:r>
-        <w:rPr>
-          <w:lang w:val="en-FI"/>
-        </w:rPr>
-        <w:t xml:space="preserve"> file is optional, </w:t>
+        <w:t xml:space="preserve">The pdb file is optional, </w:t>
       </w:r>
       <w:r>
         <w:rPr>
@@ -1614,19 +1820,11 @@
         </w:rPr>
         <w:t>To do this, c</w:t>
       </w:r>
-      <w:proofErr w:type="spellStart"/>
-      <w:r>
-        <w:rPr>
-          <w:lang w:val="en-FI"/>
-        </w:rPr>
-        <w:t>reate</w:t>
-      </w:r>
-      <w:proofErr w:type="spellEnd"/>
-      <w:r>
-        <w:rPr>
-          <w:lang w:val="en-FI"/>
-        </w:rPr>
-        <w:t xml:space="preserve"> </w:t>
+      <w:r>
+        <w:rPr>
+          <w:lang w:val="en-FI"/>
+        </w:rPr>
+        <w:t xml:space="preserve">reate </w:t>
       </w:r>
       <w:r>
         <w:rPr>
@@ -1634,14 +1832,12 @@
         </w:rPr>
         <w:t xml:space="preserve">a </w:t>
       </w:r>
-      <w:proofErr w:type="spellStart"/>
       <w:r>
         <w:rPr>
           <w:lang w:val="en-FI"/>
         </w:rPr>
         <w:t>ZipContent</w:t>
       </w:r>
-      <w:proofErr w:type="spellEnd"/>
       <w:r>
         <w:rPr>
           <w:lang w:val="en-FI"/>
@@ -1660,14 +1856,12 @@
         </w:rPr>
         <w:t>\</w:t>
       </w:r>
-      <w:proofErr w:type="spellStart"/>
       <w:r>
         <w:rPr>
           <w:lang w:val="en-FI"/>
         </w:rPr>
         <w:t>manifest.json</w:t>
       </w:r>
-      <w:proofErr w:type="spellEnd"/>
       <w:r>
         <w:rPr>
           <w:lang w:val="en-FI"/>
@@ -1870,29 +2064,7 @@
           <w:szCs w:val="19"/>
           <w:lang w:val="en-FI" w:eastAsia="fi-FI"/>
         </w:rPr>
-        <w:t>"</w:t>
-      </w:r>
-      <w:proofErr w:type="spellStart"/>
-      <w:r>
-        <w:rPr>
-          <w:rFonts w:ascii="Consolas" w:hAnsi="Consolas" w:cs="Consolas"/>
-          <w:color w:val="2E75B6"/>
-          <w:sz w:val="19"/>
-          <w:szCs w:val="19"/>
-          <w:lang w:val="en-FI" w:eastAsia="fi-FI"/>
-        </w:rPr>
-        <w:t>startup</w:t>
-      </w:r>
-      <w:proofErr w:type="spellEnd"/>
-      <w:r>
-        <w:rPr>
-          <w:rFonts w:ascii="Consolas" w:hAnsi="Consolas" w:cs="Consolas"/>
-          <w:color w:val="2E75B6"/>
-          <w:sz w:val="19"/>
-          <w:szCs w:val="19"/>
-          <w:lang w:val="en-FI" w:eastAsia="fi-FI"/>
-        </w:rPr>
-        <w:t>"</w:t>
+        <w:t>"startup"</w:t>
       </w:r>
       <w:r>
         <w:rPr>
@@ -1939,41 +2111,7 @@
           <w:szCs w:val="19"/>
           <w:lang w:val="en-FI" w:eastAsia="fi-FI"/>
         </w:rPr>
-        <w:t>"</w:t>
-      </w:r>
-      <w:proofErr w:type="spellStart"/>
-      <w:proofErr w:type="gramStart"/>
-      <w:r>
-        <w:rPr>
-          <w:rFonts w:ascii="Consolas" w:hAnsi="Consolas" w:cs="Consolas"/>
-          <w:color w:val="2E75B6"/>
-          <w:sz w:val="19"/>
-          <w:szCs w:val="19"/>
-          <w:lang w:val="en-FI" w:eastAsia="fi-FI"/>
-        </w:rPr>
-        <w:t>exec</w:t>
-      </w:r>
-      <w:proofErr w:type="gramEnd"/>
-      <w:r>
-        <w:rPr>
-          <w:rFonts w:ascii="Consolas" w:hAnsi="Consolas" w:cs="Consolas"/>
-          <w:color w:val="2E75B6"/>
-          <w:sz w:val="19"/>
-          <w:szCs w:val="19"/>
-          <w:lang w:val="en-FI" w:eastAsia="fi-FI"/>
-        </w:rPr>
-        <w:t>_start</w:t>
-      </w:r>
-      <w:proofErr w:type="spellEnd"/>
-      <w:r>
-        <w:rPr>
-          <w:rFonts w:ascii="Consolas" w:hAnsi="Consolas" w:cs="Consolas"/>
-          <w:color w:val="2E75B6"/>
-          <w:sz w:val="19"/>
-          <w:szCs w:val="19"/>
-          <w:lang w:val="en-FI" w:eastAsia="fi-FI"/>
-        </w:rPr>
-        <w:t>"</w:t>
+        <w:t>"exec_start"</w:t>
       </w:r>
       <w:r>
         <w:rPr>
@@ -2154,29 +2292,7 @@
           <w:szCs w:val="19"/>
           <w:lang w:val="en-FI" w:eastAsia="fi-FI"/>
         </w:rPr>
-        <w:t>"</w:t>
-      </w:r>
-      <w:proofErr w:type="gramStart"/>
-      <w:r>
-        <w:rPr>
-          <w:rFonts w:ascii="Consolas" w:hAnsi="Consolas" w:cs="Consolas"/>
-          <w:color w:val="A31515"/>
-          <w:sz w:val="19"/>
-          <w:szCs w:val="19"/>
-          <w:lang w:val="en-FI" w:eastAsia="fi-FI"/>
-        </w:rPr>
-        <w:t>mono</w:t>
-      </w:r>
-      <w:proofErr w:type="gramEnd"/>
-      <w:r>
-        <w:rPr>
-          <w:rFonts w:ascii="Consolas" w:hAnsi="Consolas" w:cs="Consolas"/>
-          <w:color w:val="A31515"/>
-          <w:sz w:val="19"/>
-          <w:szCs w:val="19"/>
-          <w:lang w:val="en-FI" w:eastAsia="fi-FI"/>
-        </w:rPr>
-        <w:t>-api-4.8"</w:t>
+        <w:t>"mono-api-4.8"</w:t>
       </w:r>
     </w:p>
     <w:p>
@@ -2289,7 +2405,7 @@
           <w:lang w:val="en-FI"/>
         </w:rPr>
       </w:pPr>
-      <w:bookmarkStart w:id="5" w:name="_Toc101345961"/>
+      <w:bookmarkStart w:id="5" w:name="_Toc101429061"/>
       <w:r>
         <w:rPr>
           <w:lang w:val="en-FI"/>
@@ -2317,19 +2433,11 @@
         </w:rPr>
         <w:t xml:space="preserve">the supplied </w:t>
       </w:r>
-      <w:proofErr w:type="spellStart"/>
-      <w:r>
-        <w:rPr>
-          <w:lang w:val="en-FI"/>
-        </w:rPr>
-        <w:t>fr_appsigntool</w:t>
-      </w:r>
-      <w:proofErr w:type="spellEnd"/>
-      <w:r>
-        <w:rPr>
-          <w:lang w:val="en-FI"/>
-        </w:rPr>
-        <w:t xml:space="preserve"> to c</w:t>
+      <w:r>
+        <w:rPr>
+          <w:lang w:val="en-FI"/>
+        </w:rPr>
+        <w:t>fr_appsigntool to c</w:t>
       </w:r>
       <w:r>
         <w:rPr>
@@ -2401,14 +2509,7 @@
         <w:rPr>
           <w:lang w:val="en-FI"/>
         </w:rPr>
-        <w:t xml:space="preserve">fr_appsigntool.exe </w:t>
-      </w:r>
-      <w:proofErr w:type="spellStart"/>
-      <w:r>
-        <w:rPr>
-          <w:lang w:val="en-FI"/>
-        </w:rPr>
-        <w:t>ZipContent</w:t>
+        <w:t>fr_appsigntool.exe ZipContent</w:t>
       </w:r>
       <w:bookmarkEnd w:id="0"/>
       <w:r>
@@ -2417,7 +2518,6 @@
         </w:rPr>
         <w:t>s</w:t>
       </w:r>
-      <w:proofErr w:type="spellEnd"/>
     </w:p>
     <w:p>
       <w:pPr>
@@ -2447,7 +2547,7 @@
                     <pic:cNvPicPr/>
                   </pic:nvPicPr>
                   <pic:blipFill>
-                    <a:blip r:embed="rId14"/>
+                    <a:blip r:embed="rId15"/>
                     <a:stretch>
                       <a:fillRect/>
                     </a:stretch>
@@ -2535,7 +2635,7 @@
           <w:lang w:val="en-FI"/>
         </w:rPr>
       </w:pPr>
-      <w:bookmarkStart w:id="6" w:name="_Toc101345962"/>
+      <w:bookmarkStart w:id="6" w:name="_Toc101429062"/>
       <w:r>
         <w:rPr>
           <w:lang w:val="en-FI"/>
@@ -2568,21 +2668,7 @@
         <w:rPr>
           <w:lang w:val="en-FI"/>
         </w:rPr>
-        <w:t xml:space="preserve">, login to the </w:t>
-      </w:r>
-      <w:proofErr w:type="spellStart"/>
-      <w:r>
-        <w:rPr>
-          <w:lang w:val="en-FI"/>
-        </w:rPr>
-        <w:t>WebUI</w:t>
-      </w:r>
-      <w:proofErr w:type="spellEnd"/>
-      <w:r>
-        <w:rPr>
-          <w:lang w:val="en-FI"/>
-        </w:rPr>
-        <w:t xml:space="preserve"> and navigate to </w:t>
+        <w:t xml:space="preserve">, login to the WebUI and navigate to </w:t>
       </w:r>
       <w:r>
         <w:rPr>
@@ -2716,21 +2802,7 @@
         <w:rPr>
           <w:lang w:val="en-FI"/>
         </w:rPr>
-        <w:t xml:space="preserve">connected to the internet, the </w:t>
-      </w:r>
-      <w:proofErr w:type="spellStart"/>
-      <w:r>
-        <w:rPr>
-          <w:lang w:val="en-FI"/>
-        </w:rPr>
-        <w:t>WebUI</w:t>
-      </w:r>
-      <w:proofErr w:type="spellEnd"/>
-      <w:r>
-        <w:rPr>
-          <w:lang w:val="en-FI"/>
-        </w:rPr>
-        <w:t xml:space="preserve"> will no</w:t>
+        <w:t>connected to the internet, the WebUI will no</w:t>
       </w:r>
       <w:r>
         <w:rPr>
@@ -2950,21 +3022,7 @@
         <w:rPr>
           <w:lang w:val="en-FI"/>
         </w:rPr>
-        <w:t xml:space="preserve">on the </w:t>
-      </w:r>
-      <w:proofErr w:type="gramStart"/>
-      <w:r>
-        <w:rPr>
-          <w:lang w:val="en-FI"/>
-        </w:rPr>
-        <w:t>HelloWorld</w:t>
-      </w:r>
-      <w:proofErr w:type="gramEnd"/>
-      <w:r>
-        <w:rPr>
-          <w:lang w:val="en-FI"/>
-        </w:rPr>
-        <w:t xml:space="preserve"> r</w:t>
+        <w:t>on the HelloWorld r</w:t>
       </w:r>
       <w:r>
         <w:rPr>
@@ -3027,7 +3085,7 @@
                     <pic:cNvPicPr/>
                   </pic:nvPicPr>
                   <pic:blipFill>
-                    <a:blip r:embed="rId15"/>
+                    <a:blip r:embed="rId16"/>
                     <a:stretch>
                       <a:fillRect/>
                     </a:stretch>
@@ -3067,21 +3125,7 @@
         <w:rPr>
           <w:lang w:val="en-FI"/>
         </w:rPr>
-        <w:t xml:space="preserve">The application should now start and print Hello World! in the application log. To view the application </w:t>
-      </w:r>
-      <w:proofErr w:type="gramStart"/>
-      <w:r>
-        <w:rPr>
-          <w:lang w:val="en-FI"/>
-        </w:rPr>
-        <w:t>log</w:t>
-      </w:r>
-      <w:proofErr w:type="gramEnd"/>
-      <w:r>
-        <w:rPr>
-          <w:lang w:val="en-FI"/>
-        </w:rPr>
-        <w:t xml:space="preserve"> </w:t>
+        <w:t xml:space="preserve">The application should now start and print Hello World! in the application log. To view the application log </w:t>
       </w:r>
       <w:r>
         <w:rPr>
@@ -3136,7 +3180,7 @@
                     <pic:cNvPicPr/>
                   </pic:nvPicPr>
                   <pic:blipFill>
-                    <a:blip r:embed="rId16"/>
+                    <a:blip r:embed="rId17"/>
                     <a:stretch>
                       <a:fillRect/>
                     </a:stretch>
@@ -3158,8 +3202,8 @@
       </w:r>
     </w:p>
     <w:sectPr>
-      <w:headerReference w:type="default" r:id="rId17"/>
-      <w:footerReference w:type="default" r:id="rId18"/>
+      <w:headerReference w:type="default" r:id="rId18"/>
+      <w:footerReference w:type="default" r:id="rId19"/>
       <w:pgSz w:w="11907" w:h="16839" w:code="9"/>
       <w:pgMar w:top="2127" w:right="1077" w:bottom="1276" w:left="1134" w:header="0" w:footer="113" w:gutter="0"/>
       <w:cols w:space="708"/>
@@ -3429,7 +3473,7 @@
                               <w:noProof/>
                               <w:color w:val="000000"/>
                             </w:rPr>
-                            <w:t>2022-04-20</w:t>
+                            <w:t>2022-04-21</w:t>
                           </w:r>
                           <w:r>
                             <w:rPr>
@@ -3547,7 +3591,7 @@
                         <w:noProof/>
                         <w:color w:val="000000"/>
                       </w:rPr>
-                      <w:t>2022-04-20</w:t>
+                      <w:t>2022-04-21</w:t>
                     </w:r>
                     <w:r>
                       <w:rPr>
@@ -4296,6 +4340,119 @@
     </w:lvl>
   </w:abstractNum>
   <w:abstractNum w:abstractNumId="7" w15:restartNumberingAfterBreak="0">
+    <w:nsid w:val="1AD476B3"/>
+    <w:multiLevelType w:val="hybridMultilevel"/>
+    <w:tmpl w:val="0B4EF9A4"/>
+    <w:lvl w:ilvl="0" w:tplc="20000001">
+      <w:start w:val="1"/>
+      <w:numFmt w:val="bullet"/>
+      <w:lvlText w:val=""/>
+      <w:lvlJc w:val="left"/>
+      <w:pPr>
+        <w:ind w:left="1440" w:hanging="360"/>
+      </w:pPr>
+      <w:rPr>
+        <w:rFonts w:ascii="Symbol" w:hAnsi="Symbol" w:hint="default"/>
+      </w:rPr>
+    </w:lvl>
+    <w:lvl w:ilvl="1" w:tplc="20000003">
+      <w:start w:val="1"/>
+      <w:numFmt w:val="bullet"/>
+      <w:lvlText w:val="o"/>
+      <w:lvlJc w:val="left"/>
+      <w:pPr>
+        <w:ind w:left="2160" w:hanging="360"/>
+      </w:pPr>
+      <w:rPr>
+        <w:rFonts w:ascii="Courier New" w:hAnsi="Courier New" w:cs="Courier New" w:hint="default"/>
+      </w:rPr>
+    </w:lvl>
+    <w:lvl w:ilvl="2" w:tplc="20000005" w:tentative="1">
+      <w:start w:val="1"/>
+      <w:numFmt w:val="bullet"/>
+      <w:lvlText w:val=""/>
+      <w:lvlJc w:val="left"/>
+      <w:pPr>
+        <w:ind w:left="2880" w:hanging="360"/>
+      </w:pPr>
+      <w:rPr>
+        <w:rFonts w:ascii="Wingdings" w:hAnsi="Wingdings" w:hint="default"/>
+      </w:rPr>
+    </w:lvl>
+    <w:lvl w:ilvl="3" w:tplc="20000001" w:tentative="1">
+      <w:start w:val="1"/>
+      <w:numFmt w:val="bullet"/>
+      <w:lvlText w:val=""/>
+      <w:lvlJc w:val="left"/>
+      <w:pPr>
+        <w:ind w:left="3600" w:hanging="360"/>
+      </w:pPr>
+      <w:rPr>
+        <w:rFonts w:ascii="Symbol" w:hAnsi="Symbol" w:hint="default"/>
+      </w:rPr>
+    </w:lvl>
+    <w:lvl w:ilvl="4" w:tplc="20000003" w:tentative="1">
+      <w:start w:val="1"/>
+      <w:numFmt w:val="bullet"/>
+      <w:lvlText w:val="o"/>
+      <w:lvlJc w:val="left"/>
+      <w:pPr>
+        <w:ind w:left="4320" w:hanging="360"/>
+      </w:pPr>
+      <w:rPr>
+        <w:rFonts w:ascii="Courier New" w:hAnsi="Courier New" w:cs="Courier New" w:hint="default"/>
+      </w:rPr>
+    </w:lvl>
+    <w:lvl w:ilvl="5" w:tplc="20000005" w:tentative="1">
+      <w:start w:val="1"/>
+      <w:numFmt w:val="bullet"/>
+      <w:lvlText w:val=""/>
+      <w:lvlJc w:val="left"/>
+      <w:pPr>
+        <w:ind w:left="5040" w:hanging="360"/>
+      </w:pPr>
+      <w:rPr>
+        <w:rFonts w:ascii="Wingdings" w:hAnsi="Wingdings" w:hint="default"/>
+      </w:rPr>
+    </w:lvl>
+    <w:lvl w:ilvl="6" w:tplc="20000001" w:tentative="1">
+      <w:start w:val="1"/>
+      <w:numFmt w:val="bullet"/>
+      <w:lvlText w:val=""/>
+      <w:lvlJc w:val="left"/>
+      <w:pPr>
+        <w:ind w:left="5760" w:hanging="360"/>
+      </w:pPr>
+      <w:rPr>
+        <w:rFonts w:ascii="Symbol" w:hAnsi="Symbol" w:hint="default"/>
+      </w:rPr>
+    </w:lvl>
+    <w:lvl w:ilvl="7" w:tplc="20000003" w:tentative="1">
+      <w:start w:val="1"/>
+      <w:numFmt w:val="bullet"/>
+      <w:lvlText w:val="o"/>
+      <w:lvlJc w:val="left"/>
+      <w:pPr>
+        <w:ind w:left="6480" w:hanging="360"/>
+      </w:pPr>
+      <w:rPr>
+        <w:rFonts w:ascii="Courier New" w:hAnsi="Courier New" w:cs="Courier New" w:hint="default"/>
+      </w:rPr>
+    </w:lvl>
+    <w:lvl w:ilvl="8" w:tplc="20000005" w:tentative="1">
+      <w:start w:val="1"/>
+      <w:numFmt w:val="bullet"/>
+      <w:lvlText w:val=""/>
+      <w:lvlJc w:val="left"/>
+      <w:pPr>
+        <w:ind w:left="7200" w:hanging="360"/>
+      </w:pPr>
+      <w:rPr>
+        <w:rFonts w:ascii="Wingdings" w:hAnsi="Wingdings" w:hint="default"/>
+      </w:rPr>
+    </w:lvl>
+  </w:abstractNum>
+  <w:abstractNum w:abstractNumId="8" w15:restartNumberingAfterBreak="0">
     <w:nsid w:val="28644B27"/>
     <w:multiLevelType w:val="hybridMultilevel"/>
     <w:tmpl w:val="7A72076C"/>
@@ -4385,7 +4542,7 @@
       </w:pPr>
     </w:lvl>
   </w:abstractNum>
-  <w:abstractNum w:abstractNumId="8" w15:restartNumberingAfterBreak="0">
+  <w:abstractNum w:abstractNumId="9" w15:restartNumberingAfterBreak="0">
     <w:nsid w:val="2A857928"/>
     <w:multiLevelType w:val="hybridMultilevel"/>
     <w:tmpl w:val="406CF918"/>
@@ -4475,7 +4632,7 @@
       </w:pPr>
     </w:lvl>
   </w:abstractNum>
-  <w:abstractNum w:abstractNumId="9" w15:restartNumberingAfterBreak="0">
+  <w:abstractNum w:abstractNumId="10" w15:restartNumberingAfterBreak="0">
     <w:nsid w:val="2E9013C2"/>
     <w:multiLevelType w:val="hybridMultilevel"/>
     <w:tmpl w:val="DB20F19E"/>
@@ -4564,7 +4721,7 @@
       </w:pPr>
     </w:lvl>
   </w:abstractNum>
-  <w:abstractNum w:abstractNumId="10" w15:restartNumberingAfterBreak="0">
+  <w:abstractNum w:abstractNumId="11" w15:restartNumberingAfterBreak="0">
     <w:nsid w:val="34B77E40"/>
     <w:multiLevelType w:val="multilevel"/>
     <w:tmpl w:val="0409001F"/>
@@ -4705,7 +4862,7 @@
       </w:rPr>
     </w:lvl>
   </w:abstractNum>
-  <w:abstractNum w:abstractNumId="11" w15:restartNumberingAfterBreak="0">
+  <w:abstractNum w:abstractNumId="12" w15:restartNumberingAfterBreak="0">
     <w:nsid w:val="3A631CB7"/>
     <w:multiLevelType w:val="multilevel"/>
     <w:tmpl w:val="0409001D"/>
@@ -4846,7 +5003,7 @@
       </w:rPr>
     </w:lvl>
   </w:abstractNum>
-  <w:abstractNum w:abstractNumId="12" w15:restartNumberingAfterBreak="0">
+  <w:abstractNum w:abstractNumId="13" w15:restartNumberingAfterBreak="0">
     <w:nsid w:val="4B70487A"/>
     <w:multiLevelType w:val="hybridMultilevel"/>
     <w:tmpl w:val="54C2F316"/>
@@ -4932,7 +5089,7 @@
       </w:pPr>
     </w:lvl>
   </w:abstractNum>
-  <w:abstractNum w:abstractNumId="13" w15:restartNumberingAfterBreak="0">
+  <w:abstractNum w:abstractNumId="14" w15:restartNumberingAfterBreak="0">
     <w:nsid w:val="4E055D06"/>
     <w:multiLevelType w:val="hybridMultilevel"/>
     <w:tmpl w:val="588C6636"/>
@@ -5045,7 +5202,7 @@
       </w:rPr>
     </w:lvl>
   </w:abstractNum>
-  <w:abstractNum w:abstractNumId="14" w15:restartNumberingAfterBreak="0">
+  <w:abstractNum w:abstractNumId="15" w15:restartNumberingAfterBreak="0">
     <w:nsid w:val="4E2079C8"/>
     <w:multiLevelType w:val="multilevel"/>
     <w:tmpl w:val="04090023"/>
@@ -5185,7 +5342,7 @@
       </w:rPr>
     </w:lvl>
   </w:abstractNum>
-  <w:abstractNum w:abstractNumId="15" w15:restartNumberingAfterBreak="0">
+  <w:abstractNum w:abstractNumId="16" w15:restartNumberingAfterBreak="0">
     <w:nsid w:val="543706E4"/>
     <w:multiLevelType w:val="multilevel"/>
     <w:tmpl w:val="FC4A4EDA"/>
@@ -5311,7 +5468,7 @@
       </w:rPr>
     </w:lvl>
   </w:abstractNum>
-  <w:abstractNum w:abstractNumId="16" w15:restartNumberingAfterBreak="0">
+  <w:abstractNum w:abstractNumId="17" w15:restartNumberingAfterBreak="0">
     <w:nsid w:val="69D439D6"/>
     <w:multiLevelType w:val="hybridMultilevel"/>
     <w:tmpl w:val="1AEC1514"/>
@@ -5424,7 +5581,7 @@
       </w:rPr>
     </w:lvl>
   </w:abstractNum>
-  <w:abstractNum w:abstractNumId="17" w15:restartNumberingAfterBreak="0">
+  <w:abstractNum w:abstractNumId="18" w15:restartNumberingAfterBreak="0">
     <w:nsid w:val="6EA4604A"/>
     <w:multiLevelType w:val="hybridMultilevel"/>
     <w:tmpl w:val="F7E6E7CA"/>
@@ -5563,7 +5720,7 @@
       </w:rPr>
     </w:lvl>
   </w:abstractNum>
-  <w:abstractNum w:abstractNumId="18" w15:restartNumberingAfterBreak="0">
+  <w:abstractNum w:abstractNumId="19" w15:restartNumberingAfterBreak="0">
     <w:nsid w:val="78E824C2"/>
     <w:multiLevelType w:val="multilevel"/>
     <w:tmpl w:val="9F1C6CCC"/>
@@ -5680,37 +5837,37 @@
     </w:lvl>
   </w:abstractNum>
   <w:num w:numId="1" w16cid:durableId="578439218">
-    <w:abstractNumId w:val="10"/>
+    <w:abstractNumId w:val="11"/>
   </w:num>
   <w:num w:numId="2" w16cid:durableId="1882938975">
-    <w:abstractNumId w:val="11"/>
+    <w:abstractNumId w:val="12"/>
   </w:num>
   <w:num w:numId="3" w16cid:durableId="485976531">
-    <w:abstractNumId w:val="14"/>
+    <w:abstractNumId w:val="15"/>
   </w:num>
   <w:num w:numId="4" w16cid:durableId="1434739009">
     <w:abstractNumId w:val="3"/>
   </w:num>
   <w:num w:numId="5" w16cid:durableId="1748575477">
-    <w:abstractNumId w:val="17"/>
+    <w:abstractNumId w:val="18"/>
   </w:num>
   <w:num w:numId="6" w16cid:durableId="490560906">
-    <w:abstractNumId w:val="15"/>
+    <w:abstractNumId w:val="16"/>
   </w:num>
   <w:num w:numId="7" w16cid:durableId="1689478744">
     <w:abstractNumId w:val="6"/>
   </w:num>
   <w:num w:numId="8" w16cid:durableId="2120442080">
-    <w:abstractNumId w:val="7"/>
+    <w:abstractNumId w:val="8"/>
   </w:num>
   <w:num w:numId="9" w16cid:durableId="890069705">
-    <w:abstractNumId w:val="8"/>
+    <w:abstractNumId w:val="9"/>
   </w:num>
   <w:num w:numId="10" w16cid:durableId="1853106300">
-    <w:abstractNumId w:val="16"/>
+    <w:abstractNumId w:val="17"/>
   </w:num>
   <w:num w:numId="11" w16cid:durableId="1674066759">
-    <w:abstractNumId w:val="12"/>
+    <w:abstractNumId w:val="13"/>
   </w:num>
   <w:num w:numId="12" w16cid:durableId="982857959">
     <w:abstractNumId w:val="5"/>
@@ -5719,13 +5876,13 @@
     <w:abstractNumId w:val="1"/>
   </w:num>
   <w:num w:numId="14" w16cid:durableId="330135224">
-    <w:abstractNumId w:val="13"/>
+    <w:abstractNumId w:val="14"/>
   </w:num>
   <w:num w:numId="15" w16cid:durableId="502206258">
-    <w:abstractNumId w:val="9"/>
+    <w:abstractNumId w:val="10"/>
   </w:num>
   <w:num w:numId="16" w16cid:durableId="1582063854">
-    <w:abstractNumId w:val="18"/>
+    <w:abstractNumId w:val="19"/>
   </w:num>
   <w:num w:numId="17" w16cid:durableId="1027372324">
     <w:abstractNumId w:val="4"/>
@@ -5737,34 +5894,37 @@
     <w:abstractNumId w:val="2"/>
   </w:num>
   <w:num w:numId="20" w16cid:durableId="963804913">
-    <w:abstractNumId w:val="17"/>
+    <w:abstractNumId w:val="18"/>
   </w:num>
   <w:num w:numId="21" w16cid:durableId="104665995">
     <w:abstractNumId w:val="3"/>
   </w:num>
   <w:num w:numId="22" w16cid:durableId="201404712">
-    <w:abstractNumId w:val="18"/>
+    <w:abstractNumId w:val="19"/>
   </w:num>
   <w:num w:numId="23" w16cid:durableId="817843037">
-    <w:abstractNumId w:val="18"/>
+    <w:abstractNumId w:val="19"/>
   </w:num>
   <w:num w:numId="24" w16cid:durableId="1546988515">
-    <w:abstractNumId w:val="18"/>
+    <w:abstractNumId w:val="19"/>
   </w:num>
   <w:num w:numId="25" w16cid:durableId="312568461">
-    <w:abstractNumId w:val="17"/>
+    <w:abstractNumId w:val="18"/>
   </w:num>
   <w:num w:numId="26" w16cid:durableId="1994068115">
     <w:abstractNumId w:val="3"/>
   </w:num>
   <w:num w:numId="27" w16cid:durableId="1548450038">
-    <w:abstractNumId w:val="18"/>
+    <w:abstractNumId w:val="19"/>
   </w:num>
   <w:num w:numId="28" w16cid:durableId="732046098">
-    <w:abstractNumId w:val="18"/>
+    <w:abstractNumId w:val="19"/>
   </w:num>
   <w:num w:numId="29" w16cid:durableId="1896429613">
-    <w:abstractNumId w:val="18"/>
+    <w:abstractNumId w:val="19"/>
+  </w:num>
+  <w:num w:numId="30" w16cid:durableId="171070569">
+    <w:abstractNumId w:val="7"/>
   </w:num>
   <w:numIdMacAtCleanup w:val="5"/>
 </w:numbering>
@@ -6350,7 +6510,6 @@
   <w:style w:type="character" w:default="1" w:styleId="DefaultParagraphFont">
     <w:name w:val="Default Paragraph Font"/>
     <w:uiPriority w:val="1"/>
-    <w:semiHidden/>
     <w:unhideWhenUsed/>
   </w:style>
   <w:style w:type="table" w:default="1" w:styleId="TableNormal">
@@ -11398,12 +11557,19 @@
 </file>
 
 <file path=customXml/item1.xml><?xml version="1.0" encoding="utf-8"?>
-<p:properties xmlns:p="http://schemas.microsoft.com/office/2006/metadata/properties" xmlns:xsi="http://www.w3.org/2001/XMLSchema-instance" xmlns:pc="http://schemas.microsoft.com/office/infopath/2007/PartnerControls">
-  <documentManagement/>
-</p:properties>
+<b:Sources xmlns:b="http://schemas.openxmlformats.org/officeDocument/2006/bibliography" xmlns="http://schemas.openxmlformats.org/officeDocument/2006/bibliography" SelectedStyle="\APA.XSL" StyleName="APA"/>
 </file>
 
 <file path=customXml/item2.xml><?xml version="1.0" encoding="utf-8"?>
+<?mso-contentType ?>
+<FormTemplates xmlns="http://schemas.microsoft.com/sharepoint/v3/contenttype/forms">
+  <Display>DocumentLibraryForm</Display>
+  <Edit>DocumentLibraryForm</Edit>
+  <New>DocumentLibraryForm</New>
+</FormTemplates>
+</file>
+
+<file path=customXml/item3.xml><?xml version="1.0" encoding="utf-8"?>
 <ct:contentTypeSchema xmlns:ct="http://schemas.microsoft.com/office/2006/metadata/contentType" xmlns:ma="http://schemas.microsoft.com/office/2006/metadata/properties/metaAttributes" ct:_="" ma:_="" ma:contentTypeName="Document" ma:contentTypeID="0x01010014514D5B23CDE54D83947DFD0095E786" ma:contentTypeVersion="13" ma:contentTypeDescription="Create a new document." ma:contentTypeScope="" ma:versionID="383132df0b6041c61920cf1030f717aa">
   <xsd:schema xmlns:xsd="http://www.w3.org/2001/XMLSchema" xmlns:xs="http://www.w3.org/2001/XMLSchema" xmlns:p="http://schemas.microsoft.com/office/2006/metadata/properties" xmlns:ns2="cc319574-3fa6-4e73-9392-ef7946939c90" xmlns:ns3="16581662-4c05-4c4a-8faf-3f5a17b30df7" targetNamespace="http://schemas.microsoft.com/office/2006/metadata/properties" ma:root="true" ma:fieldsID="f530fa94b229abb74f6680d6ba273d2e" ns2:_="" ns3:_="">
     <xsd:import namespace="cc319574-3fa6-4e73-9392-ef7946939c90"/>
@@ -11626,29 +11792,29 @@
 </ct:contentTypeSchema>
 </file>
 
-<file path=customXml/item3.xml><?xml version="1.0" encoding="utf-8"?>
-<?mso-contentType ?>
-<FormTemplates xmlns="http://schemas.microsoft.com/sharepoint/v3/contenttype/forms">
-  <Display>DocumentLibraryForm</Display>
-  <Edit>DocumentLibraryForm</Edit>
-  <New>DocumentLibraryForm</New>
-</FormTemplates>
-</file>
-
 <file path=customXml/item4.xml><?xml version="1.0" encoding="utf-8"?>
-<b:Sources xmlns:b="http://schemas.openxmlformats.org/officeDocument/2006/bibliography" xmlns="http://schemas.openxmlformats.org/officeDocument/2006/bibliography" SelectedStyle="\APA.XSL" StyleName="APA"/>
+<p:properties xmlns:p="http://schemas.microsoft.com/office/2006/metadata/properties" xmlns:xsi="http://www.w3.org/2001/XMLSchema-instance" xmlns:pc="http://schemas.microsoft.com/office/infopath/2007/PartnerControls">
+  <documentManagement/>
+</p:properties>
 </file>
 
 <file path=customXml/itemProps1.xml><?xml version="1.0" encoding="utf-8"?>
-<ds:datastoreItem xmlns:ds="http://schemas.openxmlformats.org/officeDocument/2006/customXml" ds:itemID="{92DD0966-9CAE-45F5-8ABC-AC8F12D22D6A}">
+<ds:datastoreItem xmlns:ds="http://schemas.openxmlformats.org/officeDocument/2006/customXml" ds:itemID="{603B3277-40D8-41FD-BD50-18D71347C87D}">
   <ds:schemaRefs>
-    <ds:schemaRef ds:uri="http://schemas.microsoft.com/office/2006/metadata/properties"/>
-    <ds:schemaRef ds:uri="http://schemas.microsoft.com/office/infopath/2007/PartnerControls"/>
+    <ds:schemaRef ds:uri="http://schemas.openxmlformats.org/officeDocument/2006/bibliography"/>
   </ds:schemaRefs>
 </ds:datastoreItem>
 </file>
 
 <file path=customXml/itemProps2.xml><?xml version="1.0" encoding="utf-8"?>
+<ds:datastoreItem xmlns:ds="http://schemas.openxmlformats.org/officeDocument/2006/customXml" ds:itemID="{CA1D069C-B3B3-4256-AC3E-3ACF472E78A1}">
+  <ds:schemaRefs>
+    <ds:schemaRef ds:uri="http://schemas.microsoft.com/sharepoint/v3/contenttype/forms"/>
+  </ds:schemaRefs>
+</ds:datastoreItem>
+</file>
+
+<file path=customXml/itemProps3.xml><?xml version="1.0" encoding="utf-8"?>
 <ds:datastoreItem xmlns:ds="http://schemas.openxmlformats.org/officeDocument/2006/customXml" ds:itemID="{AFD45C38-63D7-4A9D-B65C-CACD6DC36890}">
   <ds:schemaRefs>
     <ds:schemaRef ds:uri="http://schemas.microsoft.com/office/2006/metadata/contentType"/>
@@ -11667,18 +11833,11 @@
 </ds:datastoreItem>
 </file>
 
-<file path=customXml/itemProps3.xml><?xml version="1.0" encoding="utf-8"?>
-<ds:datastoreItem xmlns:ds="http://schemas.openxmlformats.org/officeDocument/2006/customXml" ds:itemID="{CA1D069C-B3B3-4256-AC3E-3ACF472E78A1}">
+<file path=customXml/itemProps4.xml><?xml version="1.0" encoding="utf-8"?>
+<ds:datastoreItem xmlns:ds="http://schemas.openxmlformats.org/officeDocument/2006/customXml" ds:itemID="{92DD0966-9CAE-45F5-8ABC-AC8F12D22D6A}">
   <ds:schemaRefs>
-    <ds:schemaRef ds:uri="http://schemas.microsoft.com/sharepoint/v3/contenttype/forms"/>
-  </ds:schemaRefs>
-</ds:datastoreItem>
-</file>
-
-<file path=customXml/itemProps4.xml><?xml version="1.0" encoding="utf-8"?>
-<ds:datastoreItem xmlns:ds="http://schemas.openxmlformats.org/officeDocument/2006/customXml" ds:itemID="{603B3277-40D8-41FD-BD50-18D71347C87D}">
-  <ds:schemaRefs>
-    <ds:schemaRef ds:uri="http://schemas.openxmlformats.org/officeDocument/2006/bibliography"/>
+    <ds:schemaRef ds:uri="http://schemas.microsoft.com/office/2006/metadata/properties"/>
+    <ds:schemaRef ds:uri="http://schemas.microsoft.com/office/infopath/2007/PartnerControls"/>
   </ds:schemaRefs>
 </ds:datastoreItem>
 </file>
</xml_diff>

<commit_message>
SMAR-507: Minor visual corrections to HelloWorld doc
</commit_message>
<xml_diff>
--- a/docs/1. FR22 Hello World.docx
+++ b/docs/1. FR22 Hello World.docx
@@ -54,7 +54,7 @@
           <w:r>
             <w:fldChar w:fldCharType="separate"/>
           </w:r>
-          <w:hyperlink w:anchor="_Toc101429056" w:history="1">
+          <w:hyperlink w:anchor="_Toc101437378" w:history="1">
             <w:r>
               <w:rPr>
                 <w:rStyle w:val="Hyperlink"/>
@@ -81,7 +81,7 @@
                 <w:noProof/>
                 <w:webHidden/>
               </w:rPr>
-              <w:instrText xml:space="preserve"> PAGEREF _Toc101429056 \h </w:instrText>
+              <w:instrText xml:space="preserve"> PAGEREF _Toc101437378 \h </w:instrText>
             </w:r>
             <w:r>
               <w:rPr>
@@ -123,14 +123,14 @@
               <w:lang w:val="en-FI" w:eastAsia="en-FI"/>
             </w:rPr>
           </w:pPr>
-          <w:hyperlink w:anchor="_Toc101429057" w:history="1">
+          <w:hyperlink w:anchor="_Toc101437379" w:history="1">
             <w:r>
               <w:rPr>
                 <w:rStyle w:val="Hyperlink"/>
                 <w:noProof/>
                 <w:lang w:val="en-FI"/>
               </w:rPr>
-              <w:t>Pre</w:t>
+              <w:t>Prerequisites</w:t>
             </w:r>
             <w:r>
               <w:rPr>
@@ -151,7 +151,7 @@
                 <w:noProof/>
                 <w:webHidden/>
               </w:rPr>
-              <w:instrText xml:space="preserve"> PAGEREF _Toc101429057 \h </w:instrText>
+              <w:instrText xml:space="preserve"> PAGEREF _Toc101437379 \h </w:instrText>
             </w:r>
             <w:r>
               <w:rPr>
@@ -193,7 +193,7 @@
               <w:lang w:val="en-FI" w:eastAsia="en-FI"/>
             </w:rPr>
           </w:pPr>
-          <w:hyperlink w:anchor="_Toc101429058" w:history="1">
+          <w:hyperlink w:anchor="_Toc101437380" w:history="1">
             <w:r>
               <w:rPr>
                 <w:rStyle w:val="Hyperlink"/>
@@ -220,7 +220,7 @@
                 <w:noProof/>
                 <w:webHidden/>
               </w:rPr>
-              <w:instrText xml:space="preserve"> PAGEREF _Toc101429058 \h </w:instrText>
+              <w:instrText xml:space="preserve"> PAGEREF _Toc101437380 \h </w:instrText>
             </w:r>
             <w:r>
               <w:rPr>
@@ -262,7 +262,7 @@
               <w:lang w:val="en-FI" w:eastAsia="en-FI"/>
             </w:rPr>
           </w:pPr>
-          <w:hyperlink w:anchor="_Toc101429059" w:history="1">
+          <w:hyperlink w:anchor="_Toc101437381" w:history="1">
             <w:r>
               <w:rPr>
                 <w:rStyle w:val="Hyperlink"/>
@@ -290,7 +290,7 @@
                 <w:noProof/>
                 <w:webHidden/>
               </w:rPr>
-              <w:instrText xml:space="preserve"> PAGEREF _Toc101429059 \h </w:instrText>
+              <w:instrText xml:space="preserve"> PAGEREF _Toc101437381 \h </w:instrText>
             </w:r>
             <w:r>
               <w:rPr>
@@ -332,7 +332,7 @@
               <w:lang w:val="en-FI" w:eastAsia="en-FI"/>
             </w:rPr>
           </w:pPr>
-          <w:hyperlink w:anchor="_Toc101429060" w:history="1">
+          <w:hyperlink w:anchor="_Toc101437382" w:history="1">
             <w:r>
               <w:rPr>
                 <w:rStyle w:val="Hyperlink"/>
@@ -360,7 +360,7 @@
                 <w:noProof/>
                 <w:webHidden/>
               </w:rPr>
-              <w:instrText xml:space="preserve"> PAGEREF _Toc101429060 \h </w:instrText>
+              <w:instrText xml:space="preserve"> PAGEREF _Toc101437382 \h </w:instrText>
             </w:r>
             <w:r>
               <w:rPr>
@@ -402,7 +402,7 @@
               <w:lang w:val="en-FI" w:eastAsia="en-FI"/>
             </w:rPr>
           </w:pPr>
-          <w:hyperlink w:anchor="_Toc101429061" w:history="1">
+          <w:hyperlink w:anchor="_Toc101437383" w:history="1">
             <w:r>
               <w:rPr>
                 <w:rStyle w:val="Hyperlink"/>
@@ -430,7 +430,7 @@
                 <w:noProof/>
                 <w:webHidden/>
               </w:rPr>
-              <w:instrText xml:space="preserve"> PAGEREF _Toc101429061 \h </w:instrText>
+              <w:instrText xml:space="preserve"> PAGEREF _Toc101437383 \h </w:instrText>
             </w:r>
             <w:r>
               <w:rPr>
@@ -472,7 +472,7 @@
               <w:lang w:val="en-FI" w:eastAsia="en-FI"/>
             </w:rPr>
           </w:pPr>
-          <w:hyperlink w:anchor="_Toc101429062" w:history="1">
+          <w:hyperlink w:anchor="_Toc101437384" w:history="1">
             <w:r>
               <w:rPr>
                 <w:rStyle w:val="Hyperlink"/>
@@ -500,7 +500,7 @@
                 <w:noProof/>
                 <w:webHidden/>
               </w:rPr>
-              <w:instrText xml:space="preserve"> PAGEREF _Toc101429062 \h </w:instrText>
+              <w:instrText xml:space="preserve"> PAGEREF _Toc101437384 \h </w:instrText>
             </w:r>
             <w:r>
               <w:rPr>
@@ -557,7 +557,7 @@
       <w:pPr>
         <w:pStyle w:val="Heading1"/>
       </w:pPr>
-      <w:bookmarkStart w:id="1" w:name="_Toc101429056"/>
+      <w:bookmarkStart w:id="1" w:name="_Toc101437378"/>
       <w:r>
         <w:lastRenderedPageBreak/>
         <w:t>Introduction</w:t>
@@ -600,7 +600,21 @@
             <w:rStyle w:val="Hyperlink"/>
             <w:lang w:val="en-FI"/>
           </w:rPr>
-          <w:t>https://github.com/NordicID/fr22_samples/1. HelloWorld</w:t>
+          <w:t>https://github.com/NordicID/fr22_samples/tree/master/1. Hello</w:t>
+        </w:r>
+        <w:r>
+          <w:rPr>
+            <w:rStyle w:val="Hyperlink"/>
+            <w:lang w:val="en-FI"/>
+          </w:rPr>
+          <w:t>W</w:t>
+        </w:r>
+        <w:r>
+          <w:rPr>
+            <w:rStyle w:val="Hyperlink"/>
+            <w:lang w:val="en-FI"/>
+          </w:rPr>
+          <w:t>orld</w:t>
         </w:r>
       </w:hyperlink>
       <w:r>
@@ -617,6 +631,7 @@
           <w:lang w:val="en-FI"/>
         </w:rPr>
       </w:pPr>
+      <w:bookmarkStart w:id="2" w:name="_Toc101437379"/>
       <w:r>
         <w:rPr>
           <w:lang w:val="en-FI"/>
@@ -635,6 +650,7 @@
         </w:rPr>
         <w:t>s</w:t>
       </w:r>
+      <w:bookmarkEnd w:id="2"/>
     </w:p>
     <w:p>
       <w:pPr>
@@ -684,41 +700,19 @@
           <w:lang w:val="en-FI"/>
         </w:rPr>
       </w:pPr>
-      <w:r>
-        <w:rPr>
-          <w:lang w:val="en-FI"/>
-        </w:rPr>
-        <w:t xml:space="preserve">fr_appsigntool </w:t>
-      </w:r>
-      <w:r>
-        <w:rPr>
-          <w:lang w:val="en-FI"/>
-        </w:rPr>
-        <w:t xml:space="preserve">files from </w:t>
-      </w:r>
-      <w:r>
-        <w:rPr>
-          <w:lang w:val="en-FI"/>
-        </w:rPr>
-        <w:t>fr</w:t>
-      </w:r>
-      <w:r>
-        <w:rPr>
-          <w:lang w:val="en-FI"/>
-        </w:rPr>
-        <w:t>22</w:t>
-      </w:r>
-      <w:r>
-        <w:rPr>
-          <w:lang w:val="en-FI"/>
-        </w:rPr>
-        <w:t xml:space="preserve">_appsigntool </w:t>
-      </w:r>
-      <w:r>
-        <w:rPr>
-          <w:lang w:val="en-FI"/>
-        </w:rPr>
-        <w:t>directory in</w:t>
+      <w:proofErr w:type="spellStart"/>
+      <w:r>
+        <w:rPr>
+          <w:lang w:val="en-FI"/>
+        </w:rPr>
+        <w:t>fr_appsigntool</w:t>
+      </w:r>
+      <w:proofErr w:type="spellEnd"/>
+      <w:r>
+        <w:rPr>
+          <w:lang w:val="en-FI"/>
+        </w:rPr>
+        <w:t xml:space="preserve"> files from fr22_appsigntool directory in</w:t>
       </w:r>
       <w:r>
         <w:rPr>
@@ -732,7 +726,21 @@
             <w:rStyle w:val="Hyperlink"/>
             <w:lang w:val="en-FI"/>
           </w:rPr>
-          <w:t>https://github.com/NordicID/fr22_samples/</w:t>
+          <w:t>https://github.com/NordicID/fr22_sam</w:t>
+        </w:r>
+        <w:r>
+          <w:rPr>
+            <w:rStyle w:val="Hyperlink"/>
+            <w:lang w:val="en-FI"/>
+          </w:rPr>
+          <w:t>p</w:t>
+        </w:r>
+        <w:r>
+          <w:rPr>
+            <w:rStyle w:val="Hyperlink"/>
+            <w:lang w:val="en-FI"/>
+          </w:rPr>
+          <w:t>les/</w:t>
         </w:r>
       </w:hyperlink>
       <w:r>
@@ -844,7 +852,7 @@
       <w:pPr>
         <w:pStyle w:val="Heading1"/>
       </w:pPr>
-      <w:bookmarkStart w:id="2" w:name="_Toc101429058"/>
+      <w:bookmarkStart w:id="3" w:name="_Toc101437380"/>
       <w:r>
         <w:t>Create</w:t>
       </w:r>
@@ -860,7 +868,7 @@
       <w:r>
         <w:t>project</w:t>
       </w:r>
-      <w:bookmarkEnd w:id="2"/>
+      <w:bookmarkEnd w:id="3"/>
     </w:p>
     <w:p>
       <w:pPr>
@@ -1210,7 +1218,35 @@
         <w:rPr>
           <w:lang w:val="en-FI"/>
         </w:rPr>
-        <w:t xml:space="preserve">it’s also possible to use older .NET Framework versions; for available versions see the FR22’s built-in App Center in the WebUI by navigating to </w:t>
+        <w:t xml:space="preserve">it’s also possible to use older .NET Framework versions; for available versions see the FR22’s built-in App </w:t>
+      </w:r>
+      <w:proofErr w:type="spellStart"/>
+      <w:r>
+        <w:rPr>
+          <w:lang w:val="en-FI"/>
+        </w:rPr>
+        <w:t>Center</w:t>
+      </w:r>
+      <w:proofErr w:type="spellEnd"/>
+      <w:r>
+        <w:rPr>
+          <w:lang w:val="en-FI"/>
+        </w:rPr>
+        <w:t xml:space="preserve"> in the </w:t>
+      </w:r>
+      <w:proofErr w:type="spellStart"/>
+      <w:r>
+        <w:rPr>
+          <w:lang w:val="en-FI"/>
+        </w:rPr>
+        <w:t>WebUI</w:t>
+      </w:r>
+      <w:proofErr w:type="spellEnd"/>
+      <w:r>
+        <w:rPr>
+          <w:lang w:val="en-FI"/>
+        </w:rPr>
+        <w:t xml:space="preserve"> by navigating to </w:t>
       </w:r>
       <w:r>
         <w:rPr>
@@ -1218,20 +1254,30 @@
           <w:iCs/>
           <w:lang w:val="en-FI"/>
         </w:rPr>
-        <w:t>Software-&gt;App Center</w:t>
-      </w:r>
-      <w:r>
-        <w:rPr>
-          <w:lang w:val="en-FI"/>
-        </w:rPr>
-        <w:t xml:space="preserve"> and search for </w:t>
-      </w:r>
+        <w:t xml:space="preserve">Software-&gt;App </w:t>
+      </w:r>
+      <w:proofErr w:type="spellStart"/>
       <w:r>
         <w:rPr>
           <w:i/>
           <w:iCs/>
           <w:lang w:val="en-FI"/>
         </w:rPr>
+        <w:t>Center</w:t>
+      </w:r>
+      <w:proofErr w:type="spellEnd"/>
+      <w:r>
+        <w:rPr>
+          <w:lang w:val="en-FI"/>
+        </w:rPr>
+        <w:t xml:space="preserve"> and search for </w:t>
+      </w:r>
+      <w:r>
+        <w:rPr>
+          <w:i/>
+          <w:iCs/>
+          <w:lang w:val="en-FI"/>
+        </w:rPr>
         <w:t>“mono”</w:t>
       </w:r>
       <w:r>
@@ -1244,7 +1290,21 @@
         <w:rPr>
           <w:lang w:val="en-FI"/>
         </w:rPr>
-        <w:t>use the App Center;</w:t>
+        <w:t xml:space="preserve">use the App </w:t>
+      </w:r>
+      <w:proofErr w:type="spellStart"/>
+      <w:r>
+        <w:rPr>
+          <w:lang w:val="en-FI"/>
+        </w:rPr>
+        <w:t>Center</w:t>
+      </w:r>
+      <w:proofErr w:type="spellEnd"/>
+      <w:r>
+        <w:rPr>
+          <w:lang w:val="en-FI"/>
+        </w:rPr>
+        <w:t>;</w:t>
       </w:r>
       <w:r>
         <w:rPr>
@@ -1272,7 +1332,7 @@
           <w:lang w:val="en-FI"/>
         </w:rPr>
       </w:pPr>
-      <w:bookmarkStart w:id="3" w:name="_Toc101429059"/>
+      <w:bookmarkStart w:id="4" w:name="_Toc101437381"/>
       <w:r>
         <w:rPr>
           <w:lang w:val="en-FI"/>
@@ -1285,7 +1345,7 @@
         </w:rPr>
         <w:t xml:space="preserve"> the project</w:t>
       </w:r>
-      <w:bookmarkEnd w:id="3"/>
+      <w:bookmarkEnd w:id="4"/>
     </w:p>
     <w:p>
       <w:pPr>
@@ -1467,7 +1527,7 @@
           <w:lang w:val="en-FI"/>
         </w:rPr>
       </w:pPr>
-      <w:bookmarkStart w:id="4" w:name="_Toc101429060"/>
+      <w:bookmarkStart w:id="5" w:name="_Toc101437382"/>
       <w:r>
         <w:rPr>
           <w:lang w:val="en-FI"/>
@@ -1493,7 +1553,7 @@
         </w:rPr>
         <w:t xml:space="preserve"> file structure</w:t>
       </w:r>
-      <w:bookmarkEnd w:id="4"/>
+      <w:bookmarkEnd w:id="5"/>
     </w:p>
     <w:p>
       <w:pPr>
@@ -1511,7 +1571,21 @@
         <w:rPr>
           <w:lang w:val="en-FI"/>
         </w:rPr>
-        <w:t xml:space="preserve"> The simples possible format is the executable file and a manifest file describing the application.</w:t>
+        <w:t xml:space="preserve"> The </w:t>
+      </w:r>
+      <w:proofErr w:type="gramStart"/>
+      <w:r>
+        <w:rPr>
+          <w:lang w:val="en-FI"/>
+        </w:rPr>
+        <w:t>simples</w:t>
+      </w:r>
+      <w:proofErr w:type="gramEnd"/>
+      <w:r>
+        <w:rPr>
+          <w:lang w:val="en-FI"/>
+        </w:rPr>
+        <w:t xml:space="preserve"> possible format is the executable file and a manifest file describing the application.</w:t>
       </w:r>
     </w:p>
     <w:p>
@@ -1580,6 +1654,7 @@
         </w:rPr>
         <w:t xml:space="preserve">the </w:t>
       </w:r>
+      <w:proofErr w:type="spellStart"/>
       <w:r>
         <w:rPr>
           <w:lang w:val="en-FI"/>
@@ -1592,6 +1667,7 @@
         </w:rPr>
         <w:t>s</w:t>
       </w:r>
+      <w:proofErr w:type="spellEnd"/>
       <w:r>
         <w:rPr>
           <w:lang w:val="en-FI"/>
@@ -1718,12 +1794,14 @@
         </w:rPr>
         <w:t xml:space="preserve">the </w:t>
       </w:r>
+      <w:proofErr w:type="spellStart"/>
       <w:r>
         <w:rPr>
           <w:lang w:val="en-FI"/>
         </w:rPr>
         <w:t>ZipContent</w:t>
       </w:r>
+      <w:proofErr w:type="spellEnd"/>
       <w:r>
         <w:rPr>
           <w:lang w:val="en-FI"/>
@@ -1758,7 +1836,21 @@
         <w:rPr>
           <w:lang w:val="en-FI"/>
         </w:rPr>
-        <w:t xml:space="preserve">The pdb file is optional, </w:t>
+        <w:t xml:space="preserve">The </w:t>
+      </w:r>
+      <w:proofErr w:type="spellStart"/>
+      <w:r>
+        <w:rPr>
+          <w:lang w:val="en-FI"/>
+        </w:rPr>
+        <w:t>pdb</w:t>
+      </w:r>
+      <w:proofErr w:type="spellEnd"/>
+      <w:r>
+        <w:rPr>
+          <w:lang w:val="en-FI"/>
+        </w:rPr>
+        <w:t xml:space="preserve"> file is optional, </w:t>
       </w:r>
       <w:r>
         <w:rPr>
@@ -1832,12 +1924,14 @@
         </w:rPr>
         <w:t xml:space="preserve">a </w:t>
       </w:r>
+      <w:proofErr w:type="spellStart"/>
       <w:r>
         <w:rPr>
           <w:lang w:val="en-FI"/>
         </w:rPr>
         <w:t>ZipContent</w:t>
       </w:r>
+      <w:proofErr w:type="spellEnd"/>
       <w:r>
         <w:rPr>
           <w:lang w:val="en-FI"/>
@@ -1856,12 +1950,14 @@
         </w:rPr>
         <w:t>\</w:t>
       </w:r>
+      <w:proofErr w:type="spellStart"/>
       <w:r>
         <w:rPr>
           <w:lang w:val="en-FI"/>
         </w:rPr>
         <w:t>manifest.json</w:t>
       </w:r>
+      <w:proofErr w:type="spellEnd"/>
       <w:r>
         <w:rPr>
           <w:lang w:val="en-FI"/>
@@ -2064,7 +2160,29 @@
           <w:szCs w:val="19"/>
           <w:lang w:val="en-FI" w:eastAsia="fi-FI"/>
         </w:rPr>
-        <w:t>"startup"</w:t>
+        <w:t>"</w:t>
+      </w:r>
+      <w:proofErr w:type="spellStart"/>
+      <w:r>
+        <w:rPr>
+          <w:rFonts w:ascii="Consolas" w:hAnsi="Consolas" w:cs="Consolas"/>
+          <w:color w:val="2E75B6"/>
+          <w:sz w:val="19"/>
+          <w:szCs w:val="19"/>
+          <w:lang w:val="en-FI" w:eastAsia="fi-FI"/>
+        </w:rPr>
+        <w:t>startup</w:t>
+      </w:r>
+      <w:proofErr w:type="spellEnd"/>
+      <w:r>
+        <w:rPr>
+          <w:rFonts w:ascii="Consolas" w:hAnsi="Consolas" w:cs="Consolas"/>
+          <w:color w:val="2E75B6"/>
+          <w:sz w:val="19"/>
+          <w:szCs w:val="19"/>
+          <w:lang w:val="en-FI" w:eastAsia="fi-FI"/>
+        </w:rPr>
+        <w:t>"</w:t>
       </w:r>
       <w:r>
         <w:rPr>
@@ -2111,7 +2229,41 @@
           <w:szCs w:val="19"/>
           <w:lang w:val="en-FI" w:eastAsia="fi-FI"/>
         </w:rPr>
-        <w:t>"exec_start"</w:t>
+        <w:t>"</w:t>
+      </w:r>
+      <w:proofErr w:type="spellStart"/>
+      <w:proofErr w:type="gramStart"/>
+      <w:r>
+        <w:rPr>
+          <w:rFonts w:ascii="Consolas" w:hAnsi="Consolas" w:cs="Consolas"/>
+          <w:color w:val="2E75B6"/>
+          <w:sz w:val="19"/>
+          <w:szCs w:val="19"/>
+          <w:lang w:val="en-FI" w:eastAsia="fi-FI"/>
+        </w:rPr>
+        <w:t>exec</w:t>
+      </w:r>
+      <w:proofErr w:type="gramEnd"/>
+      <w:r>
+        <w:rPr>
+          <w:rFonts w:ascii="Consolas" w:hAnsi="Consolas" w:cs="Consolas"/>
+          <w:color w:val="2E75B6"/>
+          <w:sz w:val="19"/>
+          <w:szCs w:val="19"/>
+          <w:lang w:val="en-FI" w:eastAsia="fi-FI"/>
+        </w:rPr>
+        <w:t>_start</w:t>
+      </w:r>
+      <w:proofErr w:type="spellEnd"/>
+      <w:r>
+        <w:rPr>
+          <w:rFonts w:ascii="Consolas" w:hAnsi="Consolas" w:cs="Consolas"/>
+          <w:color w:val="2E75B6"/>
+          <w:sz w:val="19"/>
+          <w:szCs w:val="19"/>
+          <w:lang w:val="en-FI" w:eastAsia="fi-FI"/>
+        </w:rPr>
+        <w:t>"</w:t>
       </w:r>
       <w:r>
         <w:rPr>
@@ -2292,7 +2444,29 @@
           <w:szCs w:val="19"/>
           <w:lang w:val="en-FI" w:eastAsia="fi-FI"/>
         </w:rPr>
-        <w:t>"mono-api-4.8"</w:t>
+        <w:t>"</w:t>
+      </w:r>
+      <w:proofErr w:type="gramStart"/>
+      <w:r>
+        <w:rPr>
+          <w:rFonts w:ascii="Consolas" w:hAnsi="Consolas" w:cs="Consolas"/>
+          <w:color w:val="A31515"/>
+          <w:sz w:val="19"/>
+          <w:szCs w:val="19"/>
+          <w:lang w:val="en-FI" w:eastAsia="fi-FI"/>
+        </w:rPr>
+        <w:t>mono</w:t>
+      </w:r>
+      <w:proofErr w:type="gramEnd"/>
+      <w:r>
+        <w:rPr>
+          <w:rFonts w:ascii="Consolas" w:hAnsi="Consolas" w:cs="Consolas"/>
+          <w:color w:val="A31515"/>
+          <w:sz w:val="19"/>
+          <w:szCs w:val="19"/>
+          <w:lang w:val="en-FI" w:eastAsia="fi-FI"/>
+        </w:rPr>
+        <w:t>-api-4.8"</w:t>
       </w:r>
     </w:p>
     <w:p>
@@ -2405,14 +2579,14 @@
           <w:lang w:val="en-FI"/>
         </w:rPr>
       </w:pPr>
-      <w:bookmarkStart w:id="5" w:name="_Toc101429061"/>
+      <w:bookmarkStart w:id="6" w:name="_Toc101437383"/>
       <w:r>
         <w:rPr>
           <w:lang w:val="en-FI"/>
         </w:rPr>
         <w:t>Sign the application</w:t>
       </w:r>
-      <w:bookmarkEnd w:id="5"/>
+      <w:bookmarkEnd w:id="6"/>
     </w:p>
     <w:p>
       <w:pPr>
@@ -2433,11 +2607,19 @@
         </w:rPr>
         <w:t xml:space="preserve">the supplied </w:t>
       </w:r>
-      <w:r>
-        <w:rPr>
-          <w:lang w:val="en-FI"/>
-        </w:rPr>
-        <w:t>fr_appsigntool to c</w:t>
+      <w:proofErr w:type="spellStart"/>
+      <w:r>
+        <w:rPr>
+          <w:lang w:val="en-FI"/>
+        </w:rPr>
+        <w:t>fr_appsigntool</w:t>
+      </w:r>
+      <w:proofErr w:type="spellEnd"/>
+      <w:r>
+        <w:rPr>
+          <w:lang w:val="en-FI"/>
+        </w:rPr>
+        <w:t xml:space="preserve"> to c</w:t>
       </w:r>
       <w:r>
         <w:rPr>
@@ -2509,7 +2691,14 @@
         <w:rPr>
           <w:lang w:val="en-FI"/>
         </w:rPr>
-        <w:t>fr_appsigntool.exe ZipContent</w:t>
+        <w:t xml:space="preserve">fr_appsigntool.exe </w:t>
+      </w:r>
+      <w:proofErr w:type="spellStart"/>
+      <w:r>
+        <w:rPr>
+          <w:lang w:val="en-FI"/>
+        </w:rPr>
+        <w:t>ZipContent</w:t>
       </w:r>
       <w:bookmarkEnd w:id="0"/>
       <w:r>
@@ -2518,6 +2707,7 @@
         </w:rPr>
         <w:t>s</w:t>
       </w:r>
+      <w:proofErr w:type="spellEnd"/>
     </w:p>
     <w:p>
       <w:pPr>
@@ -2635,7 +2825,7 @@
           <w:lang w:val="en-FI"/>
         </w:rPr>
       </w:pPr>
-      <w:bookmarkStart w:id="6" w:name="_Toc101429062"/>
+      <w:bookmarkStart w:id="7" w:name="_Toc101437384"/>
       <w:r>
         <w:rPr>
           <w:lang w:val="en-FI"/>
@@ -2643,7 +2833,7 @@
         <w:lastRenderedPageBreak/>
         <w:t>Install the application</w:t>
       </w:r>
-      <w:bookmarkEnd w:id="6"/>
+      <w:bookmarkEnd w:id="7"/>
     </w:p>
     <w:p>
       <w:pPr>
@@ -2668,7 +2858,21 @@
         <w:rPr>
           <w:lang w:val="en-FI"/>
         </w:rPr>
-        <w:t xml:space="preserve">, login to the WebUI and navigate to </w:t>
+        <w:t xml:space="preserve">, login to the </w:t>
+      </w:r>
+      <w:proofErr w:type="spellStart"/>
+      <w:r>
+        <w:rPr>
+          <w:lang w:val="en-FI"/>
+        </w:rPr>
+        <w:t>WebUI</w:t>
+      </w:r>
+      <w:proofErr w:type="spellEnd"/>
+      <w:r>
+        <w:rPr>
+          <w:lang w:val="en-FI"/>
+        </w:rPr>
+        <w:t xml:space="preserve"> and navigate to </w:t>
       </w:r>
       <w:r>
         <w:rPr>
@@ -2802,7 +3006,21 @@
         <w:rPr>
           <w:lang w:val="en-FI"/>
         </w:rPr>
-        <w:t>connected to the internet, the WebUI will no</w:t>
+        <w:t xml:space="preserve">connected to the internet, the </w:t>
+      </w:r>
+      <w:proofErr w:type="spellStart"/>
+      <w:r>
+        <w:rPr>
+          <w:lang w:val="en-FI"/>
+        </w:rPr>
+        <w:t>WebUI</w:t>
+      </w:r>
+      <w:proofErr w:type="spellEnd"/>
+      <w:r>
+        <w:rPr>
+          <w:lang w:val="en-FI"/>
+        </w:rPr>
+        <w:t xml:space="preserve"> will no</w:t>
       </w:r>
       <w:r>
         <w:rPr>
@@ -2844,13 +3062,27 @@
         <w:rPr>
           <w:lang w:val="en-FI"/>
         </w:rPr>
-        <w:t xml:space="preserve"> C</w:t>
-      </w:r>
-      <w:r>
-        <w:rPr>
-          <w:lang w:val="en-FI"/>
-        </w:rPr>
-        <w:t>enter; allow this</w:t>
+        <w:t xml:space="preserve"> </w:t>
+      </w:r>
+      <w:proofErr w:type="spellStart"/>
+      <w:r>
+        <w:rPr>
+          <w:lang w:val="en-FI"/>
+        </w:rPr>
+        <w:t>C</w:t>
+      </w:r>
+      <w:r>
+        <w:rPr>
+          <w:lang w:val="en-FI"/>
+        </w:rPr>
+        <w:t>enter</w:t>
+      </w:r>
+      <w:proofErr w:type="spellEnd"/>
+      <w:r>
+        <w:rPr>
+          <w:lang w:val="en-FI"/>
+        </w:rPr>
+        <w:t>; allow this</w:t>
       </w:r>
     </w:p>
     <w:p>
@@ -2886,13 +3118,27 @@
         <w:rPr>
           <w:lang w:val="en-FI"/>
         </w:rPr>
-        <w:t xml:space="preserve"> C</w:t>
-      </w:r>
-      <w:r>
-        <w:rPr>
-          <w:lang w:val="en-FI"/>
-        </w:rPr>
-        <w:t>enter is not able to reach a</w:t>
+        <w:t xml:space="preserve"> </w:t>
+      </w:r>
+      <w:proofErr w:type="spellStart"/>
+      <w:r>
+        <w:rPr>
+          <w:lang w:val="en-FI"/>
+        </w:rPr>
+        <w:t>C</w:t>
+      </w:r>
+      <w:r>
+        <w:rPr>
+          <w:lang w:val="en-FI"/>
+        </w:rPr>
+        <w:t>enter</w:t>
+      </w:r>
+      <w:proofErr w:type="spellEnd"/>
+      <w:r>
+        <w:rPr>
+          <w:lang w:val="en-FI"/>
+        </w:rPr>
+        <w:t xml:space="preserve"> is not able to reach a</w:t>
       </w:r>
       <w:r>
         <w:rPr>
@@ -2922,13 +3168,27 @@
         <w:rPr>
           <w:lang w:val="en-FI"/>
         </w:rPr>
-        <w:t xml:space="preserve"> C</w:t>
-      </w:r>
-      <w:r>
-        <w:rPr>
-          <w:lang w:val="en-FI"/>
-        </w:rPr>
-        <w:t xml:space="preserve">enter server, the dependencies need to be installed manually by </w:t>
+        <w:t xml:space="preserve"> </w:t>
+      </w:r>
+      <w:proofErr w:type="spellStart"/>
+      <w:r>
+        <w:rPr>
+          <w:lang w:val="en-FI"/>
+        </w:rPr>
+        <w:t>C</w:t>
+      </w:r>
+      <w:r>
+        <w:rPr>
+          <w:lang w:val="en-FI"/>
+        </w:rPr>
+        <w:t>enter</w:t>
+      </w:r>
+      <w:proofErr w:type="spellEnd"/>
+      <w:r>
+        <w:rPr>
+          <w:lang w:val="en-FI"/>
+        </w:rPr>
+        <w:t xml:space="preserve"> server, the dependencies need to be installed manually by </w:t>
       </w:r>
       <w:r>
         <w:rPr>
@@ -3022,7 +3282,21 @@
         <w:rPr>
           <w:lang w:val="en-FI"/>
         </w:rPr>
-        <w:t>on the HelloWorld r</w:t>
+        <w:t xml:space="preserve">on the </w:t>
+      </w:r>
+      <w:proofErr w:type="gramStart"/>
+      <w:r>
+        <w:rPr>
+          <w:lang w:val="en-FI"/>
+        </w:rPr>
+        <w:t>HelloWorld</w:t>
+      </w:r>
+      <w:proofErr w:type="gramEnd"/>
+      <w:r>
+        <w:rPr>
+          <w:lang w:val="en-FI"/>
+        </w:rPr>
+        <w:t xml:space="preserve"> r</w:t>
       </w:r>
       <w:r>
         <w:rPr>
@@ -3125,7 +3399,21 @@
         <w:rPr>
           <w:lang w:val="en-FI"/>
         </w:rPr>
-        <w:t xml:space="preserve">The application should now start and print Hello World! in the application log. To view the application log </w:t>
+        <w:t xml:space="preserve">The application should now start and print Hello World! in the application log. To view the application </w:t>
+      </w:r>
+      <w:proofErr w:type="gramStart"/>
+      <w:r>
+        <w:rPr>
+          <w:lang w:val="en-FI"/>
+        </w:rPr>
+        <w:t>log</w:t>
+      </w:r>
+      <w:proofErr w:type="gramEnd"/>
+      <w:r>
+        <w:rPr>
+          <w:lang w:val="en-FI"/>
+        </w:rPr>
+        <w:t xml:space="preserve"> </w:t>
       </w:r>
       <w:r>
         <w:rPr>
@@ -6510,6 +6798,7 @@
   <w:style w:type="character" w:default="1" w:styleId="DefaultParagraphFont">
     <w:name w:val="Default Paragraph Font"/>
     <w:uiPriority w:val="1"/>
+    <w:semiHidden/>
     <w:unhideWhenUsed/>
   </w:style>
   <w:style w:type="table" w:default="1" w:styleId="TableNormal">

</xml_diff>